<commit_message>
Carta de Intencion, Documentation
</commit_message>
<xml_diff>
--- a/03-Documentation/Carta de Intención.docx
+++ b/03-Documentation/Carta de Intención.docx
@@ -29,25 +29,17 @@
           <w:rFonts w:ascii="Times New Roman" w:hAnsi="Times New Roman" w:cs="Times New Roman"/>
           <w:sz w:val="24"/>
           <w:szCs w:val="24"/>
-        </w:rPr>
-      </w:pPr>
-      <w:proofErr w:type="spellStart"/>
-      <w:r>
-        <w:rPr>
-          <w:rFonts w:ascii="Times New Roman" w:hAnsi="Times New Roman" w:cs="Times New Roman"/>
-          <w:sz w:val="24"/>
-          <w:szCs w:val="24"/>
-        </w:rPr>
-        <w:t>Estimados</w:t>
-      </w:r>
-      <w:proofErr w:type="spellEnd"/>
-      <w:r>
-        <w:rPr>
-          <w:rFonts w:ascii="Times New Roman" w:hAnsi="Times New Roman" w:cs="Times New Roman"/>
-          <w:sz w:val="24"/>
-          <w:szCs w:val="24"/>
-        </w:rPr>
-        <w:t xml:space="preserve"> </w:t>
+          <w:lang w:val="es-EC"/>
+        </w:rPr>
+      </w:pPr>
+      <w:r>
+        <w:rPr>
+          <w:rFonts w:ascii="Times New Roman" w:hAnsi="Times New Roman" w:cs="Times New Roman"/>
+          <w:sz w:val="24"/>
+          <w:szCs w:val="24"/>
+          <w:lang w:val="es-EC"/>
+        </w:rPr>
+        <w:t xml:space="preserve">Estimados </w:t>
       </w:r>
     </w:p>
     <w:p>
@@ -66,6 +58,7 @@
           <w:rFonts w:ascii="Times New Roman" w:hAnsi="Times New Roman" w:cs="Times New Roman"/>
           <w:sz w:val="24"/>
           <w:szCs w:val="24"/>
+          <w:lang w:val="es-EC"/>
         </w:rPr>
         <w:t>LiquorStore</w:t>
       </w:r>
@@ -75,8 +68,9 @@
           <w:rFonts w:ascii="Times New Roman" w:hAnsi="Times New Roman" w:cs="Times New Roman"/>
           <w:sz w:val="24"/>
           <w:szCs w:val="24"/>
-        </w:rPr>
-        <w:t xml:space="preserve"> ¨</w:t>
+          <w:lang w:val="es-EC"/>
+        </w:rPr>
+        <w:t xml:space="preserve"> ¨Bendito Alcohol¨ necesita de un software de </w:t>
       </w:r>
       <w:proofErr w:type="spellStart"/>
       <w:r>
@@ -84,8 +78,9 @@
           <w:rFonts w:ascii="Times New Roman" w:hAnsi="Times New Roman" w:cs="Times New Roman"/>
           <w:sz w:val="24"/>
           <w:szCs w:val="24"/>
-        </w:rPr>
-        <w:t>Bendito</w:t>
+          <w:lang w:val="es-EC"/>
+        </w:rPr>
+        <w:t>The</w:t>
       </w:r>
       <w:proofErr w:type="spellEnd"/>
       <w:r>
@@ -93,8 +88,9 @@
           <w:rFonts w:ascii="Times New Roman" w:hAnsi="Times New Roman" w:cs="Times New Roman"/>
           <w:sz w:val="24"/>
           <w:szCs w:val="24"/>
-        </w:rPr>
-        <w:t xml:space="preserve"> Alcohol¨ </w:t>
+          <w:lang w:val="es-EC"/>
+        </w:rPr>
+        <w:t xml:space="preserve"> </w:t>
       </w:r>
       <w:proofErr w:type="spellStart"/>
       <w:r>
@@ -102,8 +98,9 @@
           <w:rFonts w:ascii="Times New Roman" w:hAnsi="Times New Roman" w:cs="Times New Roman"/>
           <w:sz w:val="24"/>
           <w:szCs w:val="24"/>
-        </w:rPr>
-        <w:t>necesita</w:t>
+          <w:lang w:val="es-EC"/>
+        </w:rPr>
+        <w:t>Legion</w:t>
       </w:r>
       <w:proofErr w:type="spellEnd"/>
       <w:r>
@@ -111,30 +108,47 @@
           <w:rFonts w:ascii="Times New Roman" w:hAnsi="Times New Roman" w:cs="Times New Roman"/>
           <w:sz w:val="24"/>
           <w:szCs w:val="24"/>
-        </w:rPr>
-        <w:t xml:space="preserve"> de un software de </w:t>
-      </w:r>
-      <w:r>
-        <w:rPr>
-          <w:rFonts w:ascii="Times New Roman" w:hAnsi="Times New Roman" w:cs="Times New Roman"/>
-          <w:sz w:val="24"/>
-          <w:szCs w:val="24"/>
-        </w:rPr>
-        <w:t>The Legion of Software D</w:t>
-      </w:r>
-      <w:r>
-        <w:rPr>
-          <w:rFonts w:ascii="Times New Roman" w:hAnsi="Times New Roman" w:cs="Times New Roman"/>
-          <w:sz w:val="24"/>
-          <w:szCs w:val="24"/>
-        </w:rPr>
-        <w:t>evelopers</w:t>
-      </w:r>
-      <w:r>
-        <w:rPr>
-          <w:rFonts w:ascii="Times New Roman" w:hAnsi="Times New Roman" w:cs="Times New Roman"/>
-          <w:sz w:val="24"/>
-          <w:szCs w:val="24"/>
+          <w:lang w:val="es-EC"/>
+        </w:rPr>
+        <w:t xml:space="preserve"> </w:t>
+      </w:r>
+      <w:proofErr w:type="spellStart"/>
+      <w:r>
+        <w:rPr>
+          <w:rFonts w:ascii="Times New Roman" w:hAnsi="Times New Roman" w:cs="Times New Roman"/>
+          <w:sz w:val="24"/>
+          <w:szCs w:val="24"/>
+          <w:lang w:val="es-EC"/>
+        </w:rPr>
+        <w:t>of</w:t>
+      </w:r>
+      <w:proofErr w:type="spellEnd"/>
+      <w:r>
+        <w:rPr>
+          <w:rFonts w:ascii="Times New Roman" w:hAnsi="Times New Roman" w:cs="Times New Roman"/>
+          <w:sz w:val="24"/>
+          <w:szCs w:val="24"/>
+          <w:lang w:val="es-EC"/>
+        </w:rPr>
+        <w:t xml:space="preserve"> Software </w:t>
+      </w:r>
+      <w:proofErr w:type="spellStart"/>
+      <w:r>
+        <w:rPr>
+          <w:rFonts w:ascii="Times New Roman" w:hAnsi="Times New Roman" w:cs="Times New Roman"/>
+          <w:sz w:val="24"/>
+          <w:szCs w:val="24"/>
+          <w:lang w:val="es-EC"/>
+        </w:rPr>
+        <w:t>Developers</w:t>
+      </w:r>
+      <w:proofErr w:type="spellEnd"/>
+      <w:r>
+        <w:rPr>
+          <w:rFonts w:ascii="Times New Roman" w:hAnsi="Times New Roman" w:cs="Times New Roman"/>
+          <w:sz w:val="24"/>
+          <w:szCs w:val="24"/>
+          <w:lang w:val="es-EC"/>
         </w:rPr>
         <w:t xml:space="preserve">. </w:t>
       </w:r>
@@ -498,6 +512,254 @@
         </w:rPr>
         <w:t>Después de que el consumidor complete todos los datos se mostrara el precio total y aparecerá una opción donde el programa solicitará una aprobación en la que el consumidor confirmara o rechazara su pedido.</w:t>
       </w:r>
+    </w:p>
+    <w:p>
+      <w:pPr>
+        <w:rPr>
+          <w:rFonts w:ascii="Times New Roman" w:hAnsi="Times New Roman" w:cs="Times New Roman"/>
+          <w:sz w:val="24"/>
+          <w:szCs w:val="24"/>
+          <w:lang w:val="es-EC"/>
+        </w:rPr>
+      </w:pPr>
+      <w:r>
+        <w:rPr>
+          <w:noProof/>
+        </w:rPr>
+        <w:drawing>
+          <wp:inline distT="0" distB="0" distL="0" distR="0" wp14:anchorId="54813A81" wp14:editId="379697B5">
+            <wp:extent cx="1842868" cy="1076671"/>
+            <wp:effectExtent l="0" t="0" r="5080" b="9525"/>
+            <wp:docPr id="2" name="Imagen 2"/>
+            <wp:cNvGraphicFramePr>
+              <a:graphicFrameLocks xmlns:a="http://schemas.openxmlformats.org/drawingml/2006/main" noChangeAspect="1"/>
+            </wp:cNvGraphicFramePr>
+            <a:graphic xmlns:a="http://schemas.openxmlformats.org/drawingml/2006/main">
+              <a:graphicData uri="http://schemas.openxmlformats.org/drawingml/2006/picture">
+                <pic:pic xmlns:pic="http://schemas.openxmlformats.org/drawingml/2006/picture">
+                  <pic:nvPicPr>
+                    <pic:cNvPr id="0" name="Picture 1"/>
+                    <pic:cNvPicPr>
+                      <a:picLocks noChangeAspect="1" noChangeArrowheads="1"/>
+                    </pic:cNvPicPr>
+                  </pic:nvPicPr>
+                  <pic:blipFill>
+                    <a:blip r:embed="rId5">
+                      <a:extLst>
+                        <a:ext uri="{28A0092B-C50C-407E-A947-70E740481C1C}">
+                          <a14:useLocalDpi xmlns:a14="http://schemas.microsoft.com/office/drawing/2010/main" val="0"/>
+                        </a:ext>
+                      </a:extLst>
+                    </a:blip>
+                    <a:srcRect/>
+                    <a:stretch>
+                      <a:fillRect/>
+                    </a:stretch>
+                  </pic:blipFill>
+                  <pic:spPr bwMode="auto">
+                    <a:xfrm>
+                      <a:off x="0" y="0"/>
+                      <a:ext cx="1874405" cy="1095096"/>
+                    </a:xfrm>
+                    <a:prstGeom prst="rect">
+                      <a:avLst/>
+                    </a:prstGeom>
+                    <a:noFill/>
+                    <a:ln>
+                      <a:noFill/>
+                    </a:ln>
+                  </pic:spPr>
+                </pic:pic>
+              </a:graphicData>
+            </a:graphic>
+          </wp:inline>
+        </w:drawing>
+      </w:r>
+      <w:r>
+        <w:rPr>
+          <w:rFonts w:ascii="Times New Roman" w:hAnsi="Times New Roman" w:cs="Times New Roman"/>
+          <w:sz w:val="24"/>
+          <w:szCs w:val="24"/>
+          <w:lang w:val="es-EC"/>
+        </w:rPr>
+        <w:t xml:space="preserve"> </w:t>
+      </w:r>
+      <w:r>
+        <w:rPr>
+          <w:rFonts w:ascii="Times New Roman" w:hAnsi="Times New Roman" w:cs="Times New Roman"/>
+          <w:sz w:val="24"/>
+          <w:szCs w:val="24"/>
+          <w:lang w:val="es-EC"/>
+        </w:rPr>
+        <w:tab/>
+        <w:t xml:space="preserve">                               </w:t>
+      </w:r>
+      <w:r>
+        <w:rPr>
+          <w:noProof/>
+        </w:rPr>
+        <w:drawing>
+          <wp:inline distT="0" distB="0" distL="0" distR="0" wp14:anchorId="59F7CB6A" wp14:editId="48BFD1EC">
+            <wp:extent cx="1539581" cy="1245284"/>
+            <wp:effectExtent l="0" t="0" r="0" b="0"/>
+            <wp:docPr id="3" name="Imagen 3"/>
+            <wp:cNvGraphicFramePr>
+              <a:graphicFrameLocks xmlns:a="http://schemas.openxmlformats.org/drawingml/2006/main" noChangeAspect="1"/>
+            </wp:cNvGraphicFramePr>
+            <a:graphic xmlns:a="http://schemas.openxmlformats.org/drawingml/2006/main">
+              <a:graphicData uri="http://schemas.openxmlformats.org/drawingml/2006/picture">
+                <pic:pic xmlns:pic="http://schemas.openxmlformats.org/drawingml/2006/picture">
+                  <pic:nvPicPr>
+                    <pic:cNvPr id="0" name="Picture 3"/>
+                    <pic:cNvPicPr>
+                      <a:picLocks noChangeAspect="1" noChangeArrowheads="1"/>
+                    </pic:cNvPicPr>
+                  </pic:nvPicPr>
+                  <pic:blipFill>
+                    <a:blip r:embed="rId6">
+                      <a:extLst>
+                        <a:ext uri="{28A0092B-C50C-407E-A947-70E740481C1C}">
+                          <a14:useLocalDpi xmlns:a14="http://schemas.microsoft.com/office/drawing/2010/main" val="0"/>
+                        </a:ext>
+                      </a:extLst>
+                    </a:blip>
+                    <a:srcRect/>
+                    <a:stretch>
+                      <a:fillRect/>
+                    </a:stretch>
+                  </pic:blipFill>
+                  <pic:spPr bwMode="auto">
+                    <a:xfrm>
+                      <a:off x="0" y="0"/>
+                      <a:ext cx="1553301" cy="1256381"/>
+                    </a:xfrm>
+                    <a:prstGeom prst="rect">
+                      <a:avLst/>
+                    </a:prstGeom>
+                    <a:noFill/>
+                    <a:ln>
+                      <a:noFill/>
+                    </a:ln>
+                  </pic:spPr>
+                </pic:pic>
+              </a:graphicData>
+            </a:graphic>
+          </wp:inline>
+        </w:drawing>
+      </w:r>
+    </w:p>
+    <w:p>
+      <w:pPr>
+        <w:rPr>
+          <w:rFonts w:ascii="Times New Roman" w:hAnsi="Times New Roman" w:cs="Times New Roman"/>
+          <w:sz w:val="24"/>
+          <w:szCs w:val="24"/>
+          <w:lang w:val="es-EC"/>
+        </w:rPr>
+      </w:pPr>
+      <w:r>
+        <w:rPr>
+          <w:rFonts w:ascii="Times New Roman" w:hAnsi="Times New Roman" w:cs="Times New Roman"/>
+          <w:sz w:val="24"/>
+          <w:szCs w:val="24"/>
+          <w:lang w:val="es-EC"/>
+        </w:rPr>
+        <w:t>_______________________                                                  ______________________</w:t>
+      </w:r>
+    </w:p>
+    <w:p>
+      <w:pPr>
+        <w:rPr>
+          <w:rFonts w:ascii="Times New Roman" w:hAnsi="Times New Roman" w:cs="Times New Roman"/>
+          <w:sz w:val="24"/>
+          <w:szCs w:val="24"/>
+          <w:lang w:val="es-EC"/>
+        </w:rPr>
+      </w:pPr>
+      <w:r>
+        <w:rPr>
+          <w:rFonts w:ascii="Times New Roman" w:hAnsi="Times New Roman" w:cs="Times New Roman"/>
+          <w:sz w:val="24"/>
+          <w:szCs w:val="24"/>
+          <w:lang w:val="es-EC"/>
+        </w:rPr>
+        <w:t xml:space="preserve">          Firma Cliente</w:t>
+      </w:r>
+      <w:r>
+        <w:rPr>
+          <w:rFonts w:ascii="Times New Roman" w:hAnsi="Times New Roman" w:cs="Times New Roman"/>
+          <w:sz w:val="24"/>
+          <w:szCs w:val="24"/>
+          <w:lang w:val="es-EC"/>
+        </w:rPr>
+        <w:tab/>
+      </w:r>
+      <w:r>
+        <w:rPr>
+          <w:rFonts w:ascii="Times New Roman" w:hAnsi="Times New Roman" w:cs="Times New Roman"/>
+          <w:sz w:val="24"/>
+          <w:szCs w:val="24"/>
+          <w:lang w:val="es-EC"/>
+        </w:rPr>
+        <w:tab/>
+      </w:r>
+      <w:r>
+        <w:rPr>
+          <w:rFonts w:ascii="Times New Roman" w:hAnsi="Times New Roman" w:cs="Times New Roman"/>
+          <w:sz w:val="24"/>
+          <w:szCs w:val="24"/>
+          <w:lang w:val="es-EC"/>
+        </w:rPr>
+        <w:tab/>
+      </w:r>
+      <w:r>
+        <w:rPr>
+          <w:rFonts w:ascii="Times New Roman" w:hAnsi="Times New Roman" w:cs="Times New Roman"/>
+          <w:sz w:val="24"/>
+          <w:szCs w:val="24"/>
+          <w:lang w:val="es-EC"/>
+        </w:rPr>
+        <w:tab/>
+      </w:r>
+      <w:r>
+        <w:rPr>
+          <w:rFonts w:ascii="Times New Roman" w:hAnsi="Times New Roman" w:cs="Times New Roman"/>
+          <w:sz w:val="24"/>
+          <w:szCs w:val="24"/>
+          <w:lang w:val="es-EC"/>
+        </w:rPr>
+        <w:tab/>
+      </w:r>
+      <w:r>
+        <w:rPr>
+          <w:rFonts w:ascii="Times New Roman" w:hAnsi="Times New Roman" w:cs="Times New Roman"/>
+          <w:sz w:val="24"/>
+          <w:szCs w:val="24"/>
+          <w:lang w:val="es-EC"/>
+        </w:rPr>
+        <w:tab/>
+      </w:r>
+      <w:r>
+        <w:rPr>
+          <w:rFonts w:ascii="Times New Roman" w:hAnsi="Times New Roman" w:cs="Times New Roman"/>
+          <w:sz w:val="24"/>
+          <w:szCs w:val="24"/>
+          <w:lang w:val="es-EC"/>
+        </w:rPr>
+        <w:tab/>
+        <w:t>Firma  Lider</w:t>
+      </w:r>
+    </w:p>
+    <w:p>
+      <w:pPr>
+        <w:jc w:val="both"/>
+        <w:rPr>
+          <w:rFonts w:ascii="Times New Roman" w:hAnsi="Times New Roman" w:cs="Times New Roman"/>
+          <w:sz w:val="24"/>
+          <w:szCs w:val="24"/>
+          <w:lang w:val="es-EC"/>
+        </w:rPr>
+      </w:pPr>
     </w:p>
     <w:p>
       <w:pPr>

</xml_diff>